<commit_message>
完善了 topo backward 和 sub， neg 算子
</commit_message>
<xml_diff>
--- a/MiniDL — 一个可扩展的 C++ 深度学习框架（Autograd + Layers + Optimizer）.docx
+++ b/MiniDL — 一个可扩展的 C++ 深度学习框架（Autograd + Layers + Optimizer）.docx
@@ -47,7 +47,7 @@
                     <pic:cNvPicPr/>
                   </pic:nvPicPr>
                   <pic:blipFill>
-                    <a:blip r:embed="rId4"/>
+                    <a:blip r:embed="rId6"/>
                     <a:stretch>
                       <a:fillRect/>
                     </a:stretch>
@@ -107,7 +107,7 @@
                     <pic:cNvPicPr/>
                   </pic:nvPicPr>
                   <pic:blipFill>
-                    <a:blip r:embed="rId5"/>
+                    <a:blip r:embed="rId7"/>
                     <a:stretch>
                       <a:fillRect/>
                     </a:stretch>
@@ -131,139 +131,61 @@
         <w:rPr>
           <w:rFonts w:hint="eastAsia"/>
         </w:rPr>
-        <w:t>为什么</w:t>
-      </w:r>
-      <w:proofErr w:type="spellStart"/>
-      <w:r>
-        <w:rPr>
-          <w:rFonts w:hint="eastAsia"/>
-        </w:rPr>
-        <w:t>MiniDNN</w:t>
-      </w:r>
-      <w:proofErr w:type="spellEnd"/>
-      <w:r>
-        <w:rPr>
-          <w:rFonts w:hint="eastAsia"/>
-        </w:rPr>
-        <w:t>全是.h？</w:t>
-      </w:r>
-    </w:p>
-    <w:p>
-      <w:pPr>
-        <w:rPr>
-          <w:rFonts w:hint="eastAsia"/>
-        </w:rPr>
-      </w:pPr>
-      <w:r>
-        <w:rPr>
-          <w:rFonts w:hint="eastAsia"/>
-        </w:rPr>
-        <w:t>答：</w:t>
-      </w:r>
-      <w:proofErr w:type="spellStart"/>
-      <w:r>
-        <w:rPr>
-          <w:rFonts w:hint="eastAsia"/>
-        </w:rPr>
-        <w:t>MiniDNN</w:t>
-      </w:r>
-      <w:proofErr w:type="spellEnd"/>
-      <w:r>
-        <w:rPr>
-          <w:rFonts w:hint="eastAsia"/>
-        </w:rPr>
-        <w:t xml:space="preserve"> 主要基于模板实现，为了保证模板在编译期可见性，因此采用了 header-only 的设计。同时这种方式便于作为数值计算库直接被引入使用，减少构建复杂度。</w:t>
-      </w:r>
-    </w:p>
-    <w:p>
-      <w:pPr>
-        <w:rPr>
-          <w:rFonts w:hint="eastAsia"/>
-        </w:rPr>
-      </w:pPr>
-      <w:r>
-        <w:rPr>
-          <w:rFonts w:hint="eastAsia"/>
-        </w:rPr>
-        <w:t xml:space="preserve">在我自己的 </w:t>
-      </w:r>
-      <w:proofErr w:type="spellStart"/>
-      <w:r>
-        <w:rPr>
-          <w:rFonts w:hint="eastAsia"/>
-        </w:rPr>
-        <w:t>MiniDL</w:t>
-      </w:r>
-      <w:proofErr w:type="spellEnd"/>
-      <w:r>
-        <w:rPr>
-          <w:rFonts w:hint="eastAsia"/>
-        </w:rPr>
-        <w:t xml:space="preserve"> 项目中，我对非模板模块进行了 .</w:t>
-      </w:r>
-      <w:proofErr w:type="spellStart"/>
-      <w:r>
-        <w:rPr>
-          <w:rFonts w:hint="eastAsia"/>
-        </w:rPr>
-        <w:t>hpp</w:t>
-      </w:r>
-      <w:proofErr w:type="spellEnd"/>
-      <w:r>
-        <w:rPr>
-          <w:rFonts w:hint="eastAsia"/>
-        </w:rPr>
-        <w:t xml:space="preserve"> + .</w:t>
-      </w:r>
-      <w:proofErr w:type="spellStart"/>
-      <w:r>
-        <w:rPr>
-          <w:rFonts w:hint="eastAsia"/>
-        </w:rPr>
-        <w:t>cpp</w:t>
-      </w:r>
-      <w:proofErr w:type="spellEnd"/>
-      <w:r>
-        <w:rPr>
-          <w:rFonts w:hint="eastAsia"/>
-        </w:rPr>
-        <w:t xml:space="preserve"> 拆分，以兼顾工程可维护性与编译效率。</w:t>
-      </w:r>
-    </w:p>
-    <w:p>
-      <w:pPr>
-        <w:rPr>
-          <w:rFonts w:hint="eastAsia"/>
-        </w:rPr>
-      </w:pPr>
-    </w:p>
-    <w:p>
-      <w:pPr>
-        <w:rPr>
-          <w:rFonts w:hint="eastAsia"/>
-        </w:rPr>
-      </w:pPr>
-    </w:p>
-    <w:p>
-      <w:pPr>
-        <w:rPr>
-          <w:rFonts w:hint="eastAsia"/>
-        </w:rPr>
-      </w:pPr>
-      <w:proofErr w:type="spellStart"/>
+        <w:t>为什么MiniDNN全是.h？</w:t>
+      </w:r>
+    </w:p>
+    <w:p>
+      <w:pPr>
+        <w:rPr>
+          <w:rFonts w:hint="eastAsia"/>
+        </w:rPr>
+      </w:pPr>
+      <w:r>
+        <w:rPr>
+          <w:rFonts w:hint="eastAsia"/>
+        </w:rPr>
+        <w:t>答：MiniDNN 主要基于模板实现，为了保证模板在编译期可见性，因此采用了 header-only 的设计。同时这种方式便于作为数值计算库直接被引入使用，减少构建复杂度。</w:t>
+      </w:r>
+    </w:p>
+    <w:p>
+      <w:pPr>
+        <w:rPr>
+          <w:rFonts w:hint="eastAsia"/>
+        </w:rPr>
+      </w:pPr>
+      <w:r>
+        <w:rPr>
+          <w:rFonts w:hint="eastAsia"/>
+        </w:rPr>
+        <w:t>在我自己的 MiniDL 项目中，我对非模板模块进行了 .hpp + .cpp 拆分，以兼顾工程可维护性与编译效率。</w:t>
+      </w:r>
+    </w:p>
+    <w:p>
+      <w:pPr>
+        <w:rPr>
+          <w:rFonts w:hint="eastAsia"/>
+        </w:rPr>
+      </w:pPr>
+    </w:p>
+    <w:p>
+      <w:pPr>
+        <w:rPr>
+          <w:rFonts w:hint="eastAsia"/>
+        </w:rPr>
+      </w:pPr>
+    </w:p>
+    <w:p>
+      <w:pPr>
+        <w:rPr>
+          <w:rFonts w:hint="eastAsia"/>
+        </w:rPr>
+      </w:pPr>
       <w:r>
         <w:rPr>
           <w:rFonts w:hint="eastAsia"/>
         </w:rPr>
         <w:lastRenderedPageBreak/>
-        <w:t>mini_dl</w:t>
-      </w:r>
-      <w:proofErr w:type="spellEnd"/>
-      <w:r>
-        <w:rPr>
-          <w:rFonts w:hint="eastAsia"/>
-        </w:rPr>
-        <w:t>/</w:t>
+        <w:t>mini_dl/</w:t>
       </w:r>
     </w:p>
     <w:p>
@@ -471,21 +393,7 @@
         <w:rPr>
           <w:rFonts w:hint="eastAsia"/>
         </w:rPr>
-        <w:t xml:space="preserve">├── </w:t>
-      </w:r>
-      <w:proofErr w:type="spellStart"/>
-      <w:r>
-        <w:rPr>
-          <w:rFonts w:hint="eastAsia"/>
-        </w:rPr>
-        <w:t>src</w:t>
-      </w:r>
-      <w:proofErr w:type="spellEnd"/>
-      <w:r>
-        <w:rPr>
-          <w:rFonts w:hint="eastAsia"/>
-        </w:rPr>
-        <w:t>/</w:t>
+        <w:t>├── src/</w:t>
       </w:r>
     </w:p>
     <w:p>
@@ -1062,21 +970,7 @@
         <w:rPr>
           <w:rFonts w:hint="eastAsia"/>
         </w:rPr>
-        <w:t>。这个用法要把static函数定义在.</w:t>
-      </w:r>
-      <w:proofErr w:type="spellStart"/>
-      <w:r>
-        <w:rPr>
-          <w:rFonts w:hint="eastAsia"/>
-        </w:rPr>
-        <w:t>cpp</w:t>
-      </w:r>
-      <w:proofErr w:type="spellEnd"/>
-      <w:r>
-        <w:rPr>
-          <w:rFonts w:hint="eastAsia"/>
-        </w:rPr>
-        <w:t>文件中而不是.h文件中</w:t>
+        <w:t>。这个用法要把static函数定义在.cpp文件中而不是.h文件中</w:t>
       </w:r>
     </w:p>
     <w:p>
@@ -1127,33 +1021,11 @@
         </w:rPr>
         <w:t>核心特性：1、无需对象调用，可以用</w:t>
       </w:r>
-      <w:proofErr w:type="spellStart"/>
-      <w:r>
-        <w:rPr>
-          <w:rFonts w:hint="eastAsia"/>
-        </w:rPr>
-        <w:t>ClassName</w:t>
-      </w:r>
-      <w:proofErr w:type="spellEnd"/>
-      <w:r>
-        <w:rPr>
-          <w:rFonts w:hint="eastAsia"/>
-        </w:rPr>
-        <w:t>::</w:t>
-      </w:r>
-      <w:proofErr w:type="spellStart"/>
-      <w:r>
-        <w:rPr>
-          <w:rFonts w:hint="eastAsia"/>
-        </w:rPr>
-        <w:t>functionName</w:t>
-      </w:r>
-      <w:proofErr w:type="spellEnd"/>
-      <w:r>
-        <w:rPr>
-          <w:rFonts w:hint="eastAsia"/>
-        </w:rPr>
-        <w:t>() 直接访问，不需要 new 一个对象。</w:t>
+      <w:r>
+        <w:rPr>
+          <w:rFonts w:hint="eastAsia"/>
+        </w:rPr>
+        <w:t>ClassName::functionName() 直接访问，不需要 new 一个对象。</w:t>
       </w:r>
     </w:p>
     <w:p>
@@ -1268,7 +1140,7 @@
                     <pic:cNvPicPr/>
                   </pic:nvPicPr>
                   <pic:blipFill>
-                    <a:blip r:embed="rId6"/>
+                    <a:blip r:embed="rId8"/>
                     <a:stretch>
                       <a:fillRect/>
                     </a:stretch>
@@ -1295,19 +1167,11 @@
           <w:rFonts w:hint="eastAsia"/>
         </w:rPr>
       </w:pPr>
-      <w:proofErr w:type="spellStart"/>
-      <w:r>
-        <w:rPr>
-          <w:rFonts w:hint="eastAsia"/>
-        </w:rPr>
-        <w:t>Autograd</w:t>
-      </w:r>
-      <w:proofErr w:type="spellEnd"/>
-      <w:r>
-        <w:rPr>
-          <w:rFonts w:hint="eastAsia"/>
-        </w:rPr>
-        <w:t>三要素：grad_:内部梯度积累</w:t>
+      <w:r>
+        <w:rPr>
+          <w:rFonts w:hint="eastAsia"/>
+        </w:rPr>
+        <w:t>Autograd三要素：grad_:内部梯度积累</w:t>
       </w:r>
     </w:p>
     <w:p>
@@ -1332,21 +1196,7 @@
         <w:rPr>
           <w:rFonts w:hint="eastAsia"/>
         </w:rPr>
-        <w:t xml:space="preserve"> </w:t>
-      </w:r>
-      <w:proofErr w:type="spellStart"/>
-      <w:r>
-        <w:rPr>
-          <w:rFonts w:hint="eastAsia"/>
-        </w:rPr>
-        <w:t>requires_grad</w:t>
-      </w:r>
-      <w:proofErr w:type="spellEnd"/>
-      <w:r>
-        <w:rPr>
-          <w:rFonts w:hint="eastAsia"/>
-        </w:rPr>
-        <w:t>_:构图开关</w:t>
+        <w:t xml:space="preserve"> requires_grad_:构图开关</w:t>
       </w:r>
     </w:p>
     <w:p>
@@ -1371,21 +1221,7 @@
         <w:rPr>
           <w:rFonts w:hint="eastAsia"/>
         </w:rPr>
-        <w:t xml:space="preserve"> </w:t>
-      </w:r>
-      <w:proofErr w:type="spellStart"/>
-      <w:r>
-        <w:rPr>
-          <w:rFonts w:hint="eastAsia"/>
-        </w:rPr>
-        <w:t>grad_fn</w:t>
-      </w:r>
-      <w:proofErr w:type="spellEnd"/>
-      <w:r>
-        <w:rPr>
-          <w:rFonts w:hint="eastAsia"/>
-        </w:rPr>
-        <w:t>_:计算图节点</w:t>
+        <w:t xml:space="preserve"> grad_fn_:计算图节点</w:t>
       </w:r>
     </w:p>
     <w:p>
@@ -1404,58 +1240,28 @@
         <w:rPr>
           <w:rFonts w:hint="eastAsia"/>
         </w:rPr>
-        <w:t xml:space="preserve">void </w:t>
-      </w:r>
-      <w:proofErr w:type="spellStart"/>
-      <w:r>
-        <w:rPr>
-          <w:rFonts w:hint="eastAsia"/>
-        </w:rPr>
-        <w:t>accumulate_grad</w:t>
-      </w:r>
-      <w:proofErr w:type="spellEnd"/>
-      <w:r>
-        <w:rPr>
-          <w:rFonts w:hint="eastAsia"/>
-        </w:rPr>
-        <w:t>(const std::vector&lt;float&gt;&amp; g);</w:t>
-      </w:r>
-    </w:p>
-    <w:p>
-      <w:pPr>
-        <w:rPr>
-          <w:rFonts w:hint="eastAsia"/>
-        </w:rPr>
-      </w:pPr>
-    </w:p>
-    <w:p>
-      <w:pPr>
-        <w:rPr>
-          <w:rFonts w:hint="eastAsia"/>
-        </w:rPr>
-      </w:pPr>
-      <w:proofErr w:type="spellStart"/>
-      <w:r>
-        <w:rPr>
-          <w:rFonts w:hint="eastAsia"/>
-        </w:rPr>
-        <w:t>GradFn</w:t>
-      </w:r>
-      <w:proofErr w:type="spellEnd"/>
-      <w:r>
-        <w:rPr>
-          <w:rFonts w:hint="eastAsia"/>
-        </w:rPr>
-        <w:t>设计，</w:t>
-      </w:r>
-      <w:proofErr w:type="spellStart"/>
-      <w:r>
-        <w:rPr>
-          <w:rFonts w:hint="eastAsia"/>
-        </w:rPr>
-        <w:t>GradFn</w:t>
-      </w:r>
-      <w:proofErr w:type="spellEnd"/>
+        <w:t>void accumulate_grad(const std::vector&lt;float&gt;&amp; g);</w:t>
+      </w:r>
+    </w:p>
+    <w:p>
+      <w:pPr>
+        <w:rPr>
+          <w:rFonts w:hint="eastAsia"/>
+        </w:rPr>
+      </w:pPr>
+    </w:p>
+    <w:p>
+      <w:pPr>
+        <w:rPr>
+          <w:rFonts w:hint="eastAsia"/>
+        </w:rPr>
+      </w:pPr>
+      <w:r>
+        <w:rPr>
+          <w:rFonts w:hint="eastAsia"/>
+        </w:rPr>
+        <w:t>GradFn设计，GradFn</w:t>
+      </w:r>
       <w:r>
         <w:rPr>
           <w:rFonts w:hint="eastAsia"/>
@@ -2111,15 +1917,7 @@
               <w:t>访问类成员</w:t>
             </w:r>
             <w:r>
-              <w:t xml:space="preserve"> (如 </w:t>
-            </w:r>
-            <w:proofErr w:type="spellStart"/>
-            <w:r>
-              <w:t>t.shape</w:t>
-            </w:r>
-            <w:proofErr w:type="spellEnd"/>
-            <w:r>
-              <w:t>())</w:t>
+              <w:t xml:space="preserve"> (如 t.shape())</w:t>
             </w:r>
           </w:p>
         </w:tc>
@@ -2299,38 +2097,33 @@
       <w:pPr>
         <w:widowControl/>
         <w:jc w:val="left"/>
-      </w:pPr>
-      <w:r>
-        <w:rPr>
-          <w:rFonts w:hint="eastAsia"/>
-        </w:rPr>
-        <w:t>前置生命的一个目的是避免循环依赖，具体操作方法是，头文件里用前置声明，.</w:t>
-      </w:r>
-      <w:proofErr w:type="spellStart"/>
-      <w:r>
-        <w:rPr>
-          <w:rFonts w:hint="eastAsia"/>
-        </w:rPr>
-        <w:t>cpp</w:t>
-      </w:r>
-      <w:proofErr w:type="spellEnd"/>
-      <w:r>
-        <w:rPr>
-          <w:rFonts w:hint="eastAsia"/>
-        </w:rPr>
-        <w:t>文件里才#include对方的头文件</w:t>
+        <w:rPr>
+          <w:rFonts w:hint="eastAsia"/>
+        </w:rPr>
+      </w:pPr>
+      <w:r>
+        <w:rPr>
+          <w:rFonts w:hint="eastAsia"/>
+        </w:rPr>
+        <w:t>前置生命的一个目的是避免循环依赖，具体操作方法是，头文件里用前置声明，.cpp文件里才#include对方的头文件</w:t>
       </w:r>
     </w:p>
     <w:p>
       <w:pPr>
         <w:widowControl/>
         <w:jc w:val="left"/>
+        <w:rPr>
+          <w:rFonts w:hint="eastAsia"/>
+        </w:rPr>
       </w:pPr>
     </w:p>
     <w:p>
       <w:pPr>
         <w:widowControl/>
         <w:jc w:val="left"/>
+        <w:rPr>
+          <w:rFonts w:hint="eastAsia"/>
+        </w:rPr>
       </w:pPr>
       <w:r>
         <w:rPr>
@@ -2400,12 +2193,135 @@
         <w:t>这个函数，否则子类也会变成抽象类，无法创建对象</w:t>
       </w:r>
     </w:p>
-    <w:p>
-      <w:pPr>
-        <w:rPr>
-          <w:rFonts w:hint="eastAsia"/>
-        </w:rPr>
-      </w:pPr>
+    <w:p/>
+    <w:p>
+      <w:r>
+        <w:rPr>
+          <w:rFonts w:hint="eastAsia"/>
+        </w:rPr>
+        <w:t>从Scalar-level backward升级到Tensor-level backward的核心设计原则</w:t>
+      </w:r>
+    </w:p>
+    <w:p>
+      <w:pPr>
+        <w:pStyle w:val="a9"/>
+        <w:numPr>
+          <w:ilvl w:val="0"/>
+          <w:numId w:val="1"/>
+        </w:numPr>
+      </w:pPr>
+      <w:r>
+        <w:rPr>
+          <w:rFonts w:hint="eastAsia"/>
+        </w:rPr>
+        <w:t>Tensor::grad_永远和data_同shape</w:t>
+      </w:r>
+    </w:p>
+    <w:p>
+      <w:pPr>
+        <w:pStyle w:val="a9"/>
+        <w:numPr>
+          <w:ilvl w:val="0"/>
+          <w:numId w:val="1"/>
+        </w:numPr>
+      </w:pPr>
+      <w:r>
+        <w:rPr>
+          <w:rFonts w:hint="eastAsia"/>
+        </w:rPr>
+        <w:t>backward不做计算，只做“调度”</w:t>
+      </w:r>
+    </w:p>
+    <w:p>
+      <w:pPr>
+        <w:pStyle w:val="a9"/>
+        <w:numPr>
+          <w:ilvl w:val="0"/>
+          <w:numId w:val="1"/>
+        </w:numPr>
+      </w:pPr>
+      <w:r>
+        <w:rPr>
+          <w:rFonts w:hint="eastAsia"/>
+        </w:rPr>
+        <w:t>每个GradFn只执行一次</w:t>
+      </w:r>
+    </w:p>
+    <w:p>
+      <w:pPr>
+        <w:pStyle w:val="a9"/>
+        <w:numPr>
+          <w:ilvl w:val="0"/>
+          <w:numId w:val="1"/>
+        </w:numPr>
+      </w:pPr>
+      <w:r>
+        <w:rPr>
+          <w:rFonts w:hint="eastAsia"/>
+        </w:rPr>
+        <w:t>反向传播是从输出-&gt;输入的图遍历，不是递归调用，不是dfs，而是显示拓扑排序+反向遍历</w:t>
+      </w:r>
+    </w:p>
+    <w:p/>
+    <w:p>
+      <w:pPr>
+        <w:rPr>
+          <w:b/>
+          <w:bCs/>
+        </w:rPr>
+      </w:pPr>
+      <w:r>
+        <w:rPr>
+          <w:rFonts w:hint="eastAsia"/>
+        </w:rPr>
+        <w:t xml:space="preserve">C++中开头没有名字的 namespace{ </w:t>
+      </w:r>
+      <w:r>
+        <w:t>…</w:t>
+      </w:r>
+      <w:r>
+        <w:rPr>
+          <w:rFonts w:hint="eastAsia"/>
+        </w:rPr>
+        <w:t xml:space="preserve"> }被称为匿名命名空间，</w:t>
+      </w:r>
+      <w:r>
+        <w:t>它是深度学习框架实现中一种非常优雅的“封装”手段。简单来说，它的作用是：</w:t>
+      </w:r>
+      <w:r>
+        <w:rPr>
+          <w:b/>
+          <w:bCs/>
+        </w:rPr>
+        <w:t>让其中的函数或变量仅在当前这个 .cpp 文件内可见。</w:t>
+      </w:r>
+    </w:p>
+    <w:p>
+      <w:r>
+        <w:rPr>
+          <w:rFonts w:hint="eastAsia"/>
+        </w:rPr>
+        <w:t>与static的区别</w:t>
+      </w:r>
+      <w:r>
+        <w:rPr>
+          <w:rFonts w:hint="eastAsia"/>
+        </w:rPr>
+        <w:t>：1、它不仅能保护函数，还能保护类，结构体和变量</w:t>
+      </w:r>
+    </w:p>
+    <w:p>
+      <w:pPr>
+        <w:rPr>
+          <w:rFonts w:hint="eastAsia"/>
+        </w:rPr>
+      </w:pPr>
+      <w:r>
+        <w:rPr>
+          <w:rFonts w:hint="eastAsia"/>
+        </w:rPr>
+        <w:t>2、它更符合C++作用域逻辑</w:t>
+      </w:r>
     </w:p>
     <w:sectPr>
       <w:pgSz w:w="11906" w:h="16838"/>
@@ -2415,6 +2331,103 @@
     </w:sectPr>
   </w:body>
 </w:document>
+</file>
+
+<file path=word/numbering.xml><?xml version="1.0" encoding="utf-8"?>
+<w:numbering xmlns:wpc="http://schemas.microsoft.com/office/word/2010/wordprocessingCanvas" xmlns:cx="http://schemas.microsoft.com/office/drawing/2014/chartex" xmlns:cx1="http://schemas.microsoft.com/office/drawing/2015/9/8/chartex" xmlns:cx2="http://schemas.microsoft.com/office/drawing/2015/10/21/chartex" xmlns:cx3="http://schemas.microsoft.com/office/drawing/2016/5/9/chartex" xmlns:cx4="http://schemas.microsoft.com/office/drawing/2016/5/10/chartex" xmlns:cx5="http://schemas.microsoft.com/office/drawing/2016/5/11/chartex" xmlns:cx6="http://schemas.microsoft.com/office/drawing/2016/5/12/chartex" xmlns:cx7="http://schemas.microsoft.com/office/drawing/2016/5/13/chartex" xmlns:cx8="http://schemas.microsoft.com/office/drawing/2016/5/14/chartex" xmlns:mc="http://schemas.openxmlformats.org/markup-compatibility/2006" xmlns:aink="http://schemas.microsoft.com/office/drawing/2016/ink" xmlns:am3d="http://schemas.microsoft.com/office/drawing/2017/model3d" xmlns:o="urn:schemas-microsoft-com:office:office" xmlns:oel="http://schemas.microsoft.com/office/2019/extlst" xmlns:r="http://schemas.openxmlformats.org/officeDocument/2006/relationships" xmlns:m="http://schemas.openxmlformats.org/officeDocument/2006/math" xmlns:v="urn:schemas-microsoft-com:vml" xmlns:wp14="http://schemas.microsoft.com/office/word/2010/wordprocessingDrawing" xmlns:wp="http://schemas.openxmlformats.org/drawingml/2006/wordprocessingDrawing" xmlns:w10="urn:schemas-microsoft-com:office:word" xmlns:w="http://schemas.openxmlformats.org/wordprocessingml/2006/main" xmlns:w14="http://schemas.microsoft.com/office/word/2010/wordml" xmlns:w15="http://schemas.microsoft.com/office/word/2012/wordml" xmlns:w16cex="http://schemas.microsoft.com/office/word/2018/wordml/cex" xmlns:w16cid="http://schemas.microsoft.com/office/word/2016/wordml/cid" xmlns:w16="http://schemas.microsoft.com/office/word/2018/wordml" xmlns:w16du="http://schemas.microsoft.com/office/word/2023/wordml/word16du" xmlns:w16sdtdh="http://schemas.microsoft.com/office/word/2020/wordml/sdtdatahash" xmlns:w16sdtfl="http://schemas.microsoft.com/office/word/2024/wordml/sdtformatlock" xmlns:w16se="http://schemas.microsoft.com/office/word/2015/wordml/symex" xmlns:wpg="http://schemas.microsoft.com/office/word/2010/wordprocessingGroup" xmlns:wpi="http://schemas.microsoft.com/office/word/2010/wordprocessingInk" xmlns:wne="http://schemas.microsoft.com/office/word/2006/wordml" xmlns:wps="http://schemas.microsoft.com/office/word/2010/wordprocessingShape" mc:Ignorable="w14 w15 w16se w16cid w16 w16cex w16sdtdh w16sdtfl w16du wp14">
+  <w:abstractNum w:abstractNumId="0" w15:restartNumberingAfterBreak="0">
+    <w:nsid w:val="62C15562"/>
+    <w:multiLevelType w:val="hybridMultilevel"/>
+    <w:tmpl w:val="BEC06A04"/>
+    <w:lvl w:ilvl="0" w:tplc="DFEE26F4">
+      <w:start w:val="1"/>
+      <w:numFmt w:val="decimal"/>
+      <w:lvlText w:val="%1、"/>
+      <w:lvlJc w:val="left"/>
+      <w:pPr>
+        <w:ind w:left="360" w:hanging="360"/>
+      </w:pPr>
+      <w:rPr>
+        <w:rFonts w:hint="default"/>
+      </w:rPr>
+    </w:lvl>
+    <w:lvl w:ilvl="1" w:tplc="04090019" w:tentative="1">
+      <w:start w:val="1"/>
+      <w:numFmt w:val="lowerLetter"/>
+      <w:lvlText w:val="%2)"/>
+      <w:lvlJc w:val="left"/>
+      <w:pPr>
+        <w:ind w:left="880" w:hanging="440"/>
+      </w:pPr>
+    </w:lvl>
+    <w:lvl w:ilvl="2" w:tplc="0409001B" w:tentative="1">
+      <w:start w:val="1"/>
+      <w:numFmt w:val="lowerRoman"/>
+      <w:lvlText w:val="%3."/>
+      <w:lvlJc w:val="right"/>
+      <w:pPr>
+        <w:ind w:left="1320" w:hanging="440"/>
+      </w:pPr>
+    </w:lvl>
+    <w:lvl w:ilvl="3" w:tplc="0409000F" w:tentative="1">
+      <w:start w:val="1"/>
+      <w:numFmt w:val="decimal"/>
+      <w:lvlText w:val="%4."/>
+      <w:lvlJc w:val="left"/>
+      <w:pPr>
+        <w:ind w:left="1760" w:hanging="440"/>
+      </w:pPr>
+    </w:lvl>
+    <w:lvl w:ilvl="4" w:tplc="04090019" w:tentative="1">
+      <w:start w:val="1"/>
+      <w:numFmt w:val="lowerLetter"/>
+      <w:lvlText w:val="%5)"/>
+      <w:lvlJc w:val="left"/>
+      <w:pPr>
+        <w:ind w:left="2200" w:hanging="440"/>
+      </w:pPr>
+    </w:lvl>
+    <w:lvl w:ilvl="5" w:tplc="0409001B" w:tentative="1">
+      <w:start w:val="1"/>
+      <w:numFmt w:val="lowerRoman"/>
+      <w:lvlText w:val="%6."/>
+      <w:lvlJc w:val="right"/>
+      <w:pPr>
+        <w:ind w:left="2640" w:hanging="440"/>
+      </w:pPr>
+    </w:lvl>
+    <w:lvl w:ilvl="6" w:tplc="0409000F" w:tentative="1">
+      <w:start w:val="1"/>
+      <w:numFmt w:val="decimal"/>
+      <w:lvlText w:val="%7."/>
+      <w:lvlJc w:val="left"/>
+      <w:pPr>
+        <w:ind w:left="3080" w:hanging="440"/>
+      </w:pPr>
+    </w:lvl>
+    <w:lvl w:ilvl="7" w:tplc="04090019" w:tentative="1">
+      <w:start w:val="1"/>
+      <w:numFmt w:val="lowerLetter"/>
+      <w:lvlText w:val="%8)"/>
+      <w:lvlJc w:val="left"/>
+      <w:pPr>
+        <w:ind w:left="3520" w:hanging="440"/>
+      </w:pPr>
+    </w:lvl>
+    <w:lvl w:ilvl="8" w:tplc="0409001B" w:tentative="1">
+      <w:start w:val="1"/>
+      <w:numFmt w:val="lowerRoman"/>
+      <w:lvlText w:val="%9."/>
+      <w:lvlJc w:val="right"/>
+      <w:pPr>
+        <w:ind w:left="3960" w:hanging="440"/>
+      </w:pPr>
+    </w:lvl>
+  </w:abstractNum>
+  <w:num w:numId="1" w16cid:durableId="1983002620">
+    <w:abstractNumId w:val="0"/>
+  </w:num>
+</w:numbering>
 </file>
 
 <file path=word/styles.xml><?xml version="1.0" encoding="utf-8"?>
@@ -3020,6 +3033,7 @@
   <w:style w:type="character" w:default="1" w:styleId="a0">
     <w:name w:val="Default Paragraph Font"/>
     <w:uiPriority w:val="1"/>
+    <w:semiHidden/>
     <w:unhideWhenUsed/>
   </w:style>
   <w:style w:type="table" w:default="1" w:styleId="a1">
@@ -3349,6 +3363,19 @@
       <w:bCs/>
     </w:rPr>
   </w:style>
+  <w:style w:type="character" w:styleId="HTML">
+    <w:name w:val="HTML Code"/>
+    <w:basedOn w:val="a0"/>
+    <w:uiPriority w:val="99"/>
+    <w:semiHidden/>
+    <w:unhideWhenUsed/>
+    <w:rsid w:val="001A0F1B"/>
+    <w:rPr>
+      <w:rFonts w:ascii="宋体" w:eastAsia="宋体" w:hAnsi="宋体" w:cs="宋体"/>
+      <w:sz w:val="24"/>
+      <w:szCs w:val="24"/>
+    </w:rPr>
+  </w:style>
 </w:styles>
 </file>
 
@@ -3611,4 +3638,16 @@
     </a:ext>
   </a:extLst>
 </a:theme>
+</file>
+
+<file path=customXml/item1.xml><?xml version="1.0" encoding="utf-8"?>
+<b:Sources xmlns:b="http://schemas.openxmlformats.org/officeDocument/2006/bibliography" xmlns="http://schemas.openxmlformats.org/officeDocument/2006/bibliography" SelectedStyle="\APASixthEditionOfficeOnline.xsl" StyleName="APA" Version="6"/>
+</file>
+
+<file path=customXml/itemProps1.xml><?xml version="1.0" encoding="utf-8"?>
+<ds:datastoreItem xmlns:ds="http://schemas.openxmlformats.org/officeDocument/2006/customXml" ds:itemID="{D1CE81D1-7364-4B86-AD90-A16EB1DCD3A6}">
+  <ds:schemaRefs>
+    <ds:schemaRef ds:uri="http://schemas.openxmlformats.org/officeDocument/2006/bibliography"/>
+  </ds:schemaRefs>
+</ds:datastoreItem>
 </file>
</xml_diff>